<commit_message>
Partie 1 OK (code + rapport)
</commit_message>
<xml_diff>
--- a/Apprentissage-Non-Supervise/TP-Clustering/Rapport-Apprentissage-Non-Supervise.docx
+++ b/Apprentissage-Non-Supervise/TP-Clustering/Rapport-Apprentissage-Non-Supervise.docx
@@ -38,8 +38,6 @@
       </w:r>
       <w:r>
         <w:tab/>
-      </w:r>
-      <w:r>
         <w:t xml:space="preserve">             5SDBD</w:t>
       </w:r>
     </w:p>
@@ -48,13 +46,7 @@
         <w:pStyle w:val="Sansinterligne"/>
       </w:pPr>
       <w:r>
-        <w:t>RABARY</w:t>
-      </w:r>
-      <w:r>
-        <w:t xml:space="preserve"> An</w:t>
-      </w:r>
-      <w:r>
-        <w:t>aïs</w:t>
+        <w:t>RABARY Anaïs</w:t>
       </w:r>
     </w:p>
     <w:p/>
@@ -64,13 +56,7 @@
         <w:jc w:val="center"/>
       </w:pPr>
       <w:r>
-        <w:t>TP Apprentissage</w:t>
-      </w:r>
-      <w:r>
-        <w:t xml:space="preserve"> Non</w:t>
-      </w:r>
-      <w:r>
-        <w:t xml:space="preserve"> Supervisé</w:t>
+        <w:t>TP Apprentissage Non Supervisé</w:t>
       </w:r>
     </w:p>
     <w:p/>
@@ -95,16 +81,7 @@
       </w:pPr>
       <w:r>
         <w:tab/>
-        <w:t>Ce rapport a pour but de rendre compte de nos travaux en TP d’apprentissage</w:t>
-      </w:r>
-      <w:r>
-        <w:t xml:space="preserve"> non</w:t>
-      </w:r>
-      <w:r>
-        <w:t xml:space="preserve"> supervisé. </w:t>
-      </w:r>
-      <w:r>
-        <w:t>Les deux chapitres traiteront des deux parties du TP, respectivement sur DBSCAN et SNN. Le code peut être trouvé sur le dépôt suivant</w:t>
+        <w:t>Ce rapport a pour but de rendre compte de nos travaux en TP d’apprentissage non supervisé. Les deux chapitres traiteront des deux parties du TP, respectivement sur DBSCAN et SNN. Le code peut être trouvé sur le dépôt suivant</w:t>
       </w:r>
     </w:p>
     <w:p>
@@ -114,7 +91,7 @@
       <w:r>
         <w:t xml:space="preserve">           </w:t>
       </w:r>
-      <w:hyperlink r:id="rId5" w:history="1">
+      <w:hyperlink r:id="rId7" w:history="1">
         <w:r>
           <w:rPr>
             <w:rStyle w:val="Lienhypertexte"/>
@@ -172,6 +149,18 @@
       <w:pPr>
         <w:jc w:val="both"/>
       </w:pPr>
+      <w:r>
+        <w:tab/>
+        <w:t>Pour faire varier ces paramètres, nous avons tout d’abord testé plusieurs valeurs à la main par petites variations (jusqu’à manipuler des valeurs d’epsilon à décimales</w:t>
+      </w:r>
+      <w:r>
+        <w:t>). Nous avons ensuite testé des valeurs en boucle pour tenter d’obtenir des clustering différents et de meilleure qualité.</w:t>
+      </w:r>
+    </w:p>
+    <w:p>
+      <w:r>
+        <w:br w:type="page"/>
+      </w:r>
     </w:p>
     <w:p>
       <w:pPr>
@@ -207,8 +196,8 @@
             <v:path o:extrusionok="f" gradientshapeok="t" o:connecttype="rect"/>
             <o:lock v:ext="edit" aspectratio="t"/>
           </v:shapetype>
-          <v:shape id="_x0000_i1059" type="#_x0000_t75" style="width:339pt;height:254.25pt">
-            <v:imagedata r:id="rId6" o:title="1"/>
+          <v:shape id="_x0000_i1025" type="#_x0000_t75" style="width:283.5pt;height:213pt">
+            <v:imagedata r:id="rId8" o:title="1"/>
           </v:shape>
         </w:pict>
       </w:r>
@@ -238,43 +227,21 @@
         <w:rPr>
           <w:rStyle w:val="Emphaseple"/>
         </w:rPr>
-        <w:t xml:space="preserve">Min </w:t>
-      </w:r>
-      <w:proofErr w:type="spellStart"/>
-      <w:r>
-        <w:rPr>
-          <w:rStyle w:val="Emphaseple"/>
-        </w:rPr>
-        <w:t>Samples</w:t>
-      </w:r>
-      <w:proofErr w:type="spellEnd"/>
-      <w:r>
-        <w:rPr>
-          <w:rStyle w:val="Emphaseple"/>
-        </w:rPr>
-        <w:t> : 18</w:t>
-      </w:r>
-    </w:p>
-    <w:p>
-      <w:pPr>
-        <w:pStyle w:val="Sansinterligne"/>
-        <w:rPr>
-          <w:rStyle w:val="Emphaseple"/>
-        </w:rPr>
-      </w:pPr>
-      <w:proofErr w:type="spellStart"/>
-      <w:r>
-        <w:rPr>
-          <w:rStyle w:val="Emphaseple"/>
-        </w:rPr>
-        <w:t>Estimated</w:t>
-      </w:r>
-      <w:proofErr w:type="spellEnd"/>
-      <w:r>
-        <w:rPr>
-          <w:rStyle w:val="Emphaseple"/>
-        </w:rPr>
-        <w:t xml:space="preserve"> number of clusters</w:t>
+        <w:t>Min Samples : 18</w:t>
+      </w:r>
+    </w:p>
+    <w:p>
+      <w:pPr>
+        <w:pStyle w:val="Sansinterligne"/>
+        <w:rPr>
+          <w:rStyle w:val="Emphaseple"/>
+        </w:rPr>
+      </w:pPr>
+      <w:r>
+        <w:rPr>
+          <w:rStyle w:val="Emphaseple"/>
+        </w:rPr>
+        <w:t>Estimated number of clusters</w:t>
       </w:r>
       <w:r>
         <w:rPr>
@@ -296,19 +263,11 @@
           <w:rStyle w:val="Emphaseple"/>
         </w:rPr>
       </w:pPr>
-      <w:proofErr w:type="spellStart"/>
-      <w:r>
-        <w:rPr>
-          <w:rStyle w:val="Emphaseple"/>
-        </w:rPr>
-        <w:t>Estimated</w:t>
-      </w:r>
-      <w:proofErr w:type="spellEnd"/>
-      <w:r>
-        <w:rPr>
-          <w:rStyle w:val="Emphaseple"/>
-        </w:rPr>
-        <w:t xml:space="preserve"> number of noise points</w:t>
+      <w:r>
+        <w:rPr>
+          <w:rStyle w:val="Emphaseple"/>
+        </w:rPr>
+        <w:t>Estimated number of noise points</w:t>
       </w:r>
       <w:r>
         <w:rPr>
@@ -326,7 +285,9 @@
     <w:p>
       <w:pPr>
         <w:rPr>
-          <w:rStyle w:val="Emphaseple"/>
+          <w:i/>
+          <w:iCs/>
+          <w:color w:val="404040" w:themeColor="text1" w:themeTint="BF"/>
         </w:rPr>
       </w:pPr>
       <w:r>
@@ -348,585 +309,993 @@
         <w:t>: 0.246</w:t>
       </w:r>
     </w:p>
-    <w:p/>
-    <w:p/>
-    <w:p/>
+    <w:p>
+      <w:pPr>
+        <w:jc w:val="center"/>
+      </w:pPr>
+      <w:r>
+        <w:pict>
+          <v:shape id="_x0000_i1029" type="#_x0000_t75" style="width:268.5pt;height:201.75pt">
+            <v:imagedata r:id="rId9" o:title="5"/>
+          </v:shape>
+        </w:pict>
+      </w:r>
+    </w:p>
+    <w:p>
+      <w:pPr>
+        <w:pStyle w:val="Sansinterligne"/>
+        <w:rPr>
+          <w:rStyle w:val="Emphaseple"/>
+        </w:rPr>
+      </w:pPr>
+      <w:r>
+        <w:rPr>
+          <w:rStyle w:val="Emphaseple"/>
+        </w:rPr>
+        <w:t>Epsilon : 1</w:t>
+      </w:r>
+      <w:r>
+        <w:rPr>
+          <w:rStyle w:val="Emphaseple"/>
+        </w:rPr>
+        <w:t>2</w:t>
+      </w:r>
+    </w:p>
+    <w:p>
+      <w:pPr>
+        <w:pStyle w:val="Sansinterligne"/>
+      </w:pPr>
+      <w:r>
+        <w:rPr>
+          <w:rStyle w:val="Emphaseple"/>
+        </w:rPr>
+        <w:t xml:space="preserve">Min Samples : </w:t>
+      </w:r>
+      <w:r>
+        <w:rPr>
+          <w:rStyle w:val="Emphaseple"/>
+        </w:rPr>
+        <w:t>22</w:t>
+      </w:r>
+    </w:p>
+    <w:p>
+      <w:pPr>
+        <w:pStyle w:val="Sansinterligne"/>
+        <w:rPr>
+          <w:rStyle w:val="Emphaseple"/>
+        </w:rPr>
+      </w:pPr>
+      <w:r>
+        <w:rPr>
+          <w:rStyle w:val="Emphaseple"/>
+        </w:rPr>
+        <w:t xml:space="preserve">Estimated number of </w:t>
+      </w:r>
+      <w:r>
+        <w:rPr>
+          <w:rStyle w:val="Emphaseple"/>
+        </w:rPr>
+        <w:t>clusters :</w:t>
+      </w:r>
+      <w:r>
+        <w:rPr>
+          <w:rStyle w:val="Emphaseple"/>
+        </w:rPr>
+        <w:t xml:space="preserve"> 6</w:t>
+      </w:r>
+    </w:p>
+    <w:p>
+      <w:pPr>
+        <w:pStyle w:val="Sansinterligne"/>
+        <w:rPr>
+          <w:rStyle w:val="Emphaseple"/>
+        </w:rPr>
+      </w:pPr>
+      <w:r>
+        <w:rPr>
+          <w:rStyle w:val="Emphaseple"/>
+        </w:rPr>
+        <w:t xml:space="preserve">Estimated number of noise </w:t>
+      </w:r>
+      <w:r>
+        <w:rPr>
+          <w:rStyle w:val="Emphaseple"/>
+        </w:rPr>
+        <w:t>points :</w:t>
+      </w:r>
+      <w:r>
+        <w:rPr>
+          <w:rStyle w:val="Emphaseple"/>
+        </w:rPr>
+        <w:t xml:space="preserve"> 543</w:t>
+      </w:r>
+    </w:p>
+    <w:p>
+      <w:pPr>
+        <w:rPr>
+          <w:rStyle w:val="Emphaseple"/>
+        </w:rPr>
+      </w:pPr>
+      <w:r>
+        <w:rPr>
+          <w:rStyle w:val="Emphaseple"/>
+        </w:rPr>
+        <w:t xml:space="preserve">Silhouette </w:t>
+      </w:r>
+      <w:r>
+        <w:rPr>
+          <w:rStyle w:val="Emphaseple"/>
+        </w:rPr>
+        <w:t>Coefficient :</w:t>
+      </w:r>
+      <w:r>
+        <w:rPr>
+          <w:rStyle w:val="Emphaseple"/>
+        </w:rPr>
+        <w:t xml:space="preserve"> 0.254</w:t>
+      </w:r>
+    </w:p>
+    <w:p>
+      <w:pPr>
+        <w:jc w:val="both"/>
+      </w:pPr>
+      <w:r>
+        <w:tab/>
+      </w:r>
+      <w:r>
+        <w:t>Pour ces deux tests, nous obtenons bien le nombre de 6 clusters, identifiables à vue d’œil. Le coefficient de silhouette reste égal à plus ou moins 0.25, cela étant la forme de nos clusters est tout à fait satisfaisante. Le bruit de sinusoïde est (légèrement) davantage ignoré sur le premier schéma (e = 10, ms = 18).</w:t>
+      </w:r>
+      <w:r>
+        <w:t xml:space="preserve"> On considèrera le bruit plus faible (543), cela étant il n’est pas nécessaire de chercher à le diminuer. Nos clusters doivent rester cohérents.</w:t>
+      </w:r>
+    </w:p>
+    <w:p>
+      <w:r>
+        <w:br w:type="page"/>
+      </w:r>
+    </w:p>
+    <w:p>
+      <w:pPr>
+        <w:pStyle w:val="Titre2"/>
+      </w:pPr>
+      <w:r>
+        <w:lastRenderedPageBreak/>
+        <w:t>Dataset 2</w:t>
+      </w:r>
+    </w:p>
+    <w:p>
+      <w:pPr>
+        <w:jc w:val="center"/>
+      </w:pPr>
+      <w:r>
+        <w:pict>
+          <v:shape id="_x0000_i1026" type="#_x0000_t75" style="width:284.25pt;height:213pt">
+            <v:imagedata r:id="rId10" o:title="2"/>
+          </v:shape>
+        </w:pict>
+      </w:r>
+    </w:p>
+    <w:p>
+      <w:pPr>
+        <w:pStyle w:val="Sansinterligne"/>
+        <w:rPr>
+          <w:rStyle w:val="Emphaseple"/>
+        </w:rPr>
+      </w:pPr>
+      <w:r>
+        <w:rPr>
+          <w:rStyle w:val="Emphaseple"/>
+        </w:rPr>
+        <w:t>Epsilon : 9.8</w:t>
+      </w:r>
+    </w:p>
+    <w:p>
+      <w:pPr>
+        <w:pStyle w:val="Sansinterligne"/>
+        <w:rPr>
+          <w:rStyle w:val="Emphaseple"/>
+        </w:rPr>
+      </w:pPr>
+      <w:r>
+        <w:rPr>
+          <w:rStyle w:val="Emphaseple"/>
+        </w:rPr>
+        <w:t>Min Samples : 18</w:t>
+      </w:r>
+    </w:p>
+    <w:p>
+      <w:pPr>
+        <w:pStyle w:val="Sansinterligne"/>
+        <w:rPr>
+          <w:rStyle w:val="Emphaseple"/>
+        </w:rPr>
+      </w:pPr>
+      <w:r>
+        <w:rPr>
+          <w:rStyle w:val="Emphaseple"/>
+        </w:rPr>
+        <w:t xml:space="preserve">Estimated number of </w:t>
+      </w:r>
+      <w:r>
+        <w:rPr>
+          <w:rStyle w:val="Emphaseple"/>
+        </w:rPr>
+        <w:t>clusters :</w:t>
+      </w:r>
+      <w:r>
+        <w:rPr>
+          <w:rStyle w:val="Emphaseple"/>
+        </w:rPr>
+        <w:t xml:space="preserve"> 6</w:t>
+      </w:r>
+    </w:p>
+    <w:p>
+      <w:pPr>
+        <w:pStyle w:val="Sansinterligne"/>
+        <w:rPr>
+          <w:rStyle w:val="Emphaseple"/>
+        </w:rPr>
+      </w:pPr>
+      <w:r>
+        <w:rPr>
+          <w:rStyle w:val="Emphaseple"/>
+        </w:rPr>
+        <w:t xml:space="preserve">Estimated number of noise </w:t>
+      </w:r>
+      <w:r>
+        <w:rPr>
+          <w:rStyle w:val="Emphaseple"/>
+        </w:rPr>
+        <w:t>points :</w:t>
+      </w:r>
+      <w:r>
+        <w:rPr>
+          <w:rStyle w:val="Emphaseple"/>
+        </w:rPr>
+        <w:t xml:space="preserve"> 566</w:t>
+      </w:r>
+    </w:p>
+    <w:p>
+      <w:pPr>
+        <w:rPr>
+          <w:rStyle w:val="Emphaseple"/>
+        </w:rPr>
+      </w:pPr>
+      <w:r>
+        <w:rPr>
+          <w:rStyle w:val="Emphaseple"/>
+        </w:rPr>
+        <w:t xml:space="preserve">Silhouette </w:t>
+      </w:r>
+      <w:r>
+        <w:rPr>
+          <w:rStyle w:val="Emphaseple"/>
+        </w:rPr>
+        <w:t>Coefficient :</w:t>
+      </w:r>
+      <w:r>
+        <w:rPr>
+          <w:rStyle w:val="Emphaseple"/>
+        </w:rPr>
+        <w:t xml:space="preserve"> 0.490</w:t>
+      </w:r>
+    </w:p>
+    <w:p>
+      <w:pPr>
+        <w:jc w:val="center"/>
+      </w:pPr>
+      <w:r>
+        <w:pict>
+          <v:shape id="_x0000_i1031" type="#_x0000_t75" style="width:281.25pt;height:210.75pt">
+            <v:imagedata r:id="rId11" o:title="6"/>
+          </v:shape>
+        </w:pict>
+      </w:r>
+    </w:p>
+    <w:p>
+      <w:pPr>
+        <w:pStyle w:val="Sansinterligne"/>
+        <w:rPr>
+          <w:rStyle w:val="Emphaseple"/>
+        </w:rPr>
+      </w:pPr>
+      <w:r>
+        <w:rPr>
+          <w:rStyle w:val="Emphaseple"/>
+        </w:rPr>
+        <w:t xml:space="preserve">Epsilon : </w:t>
+      </w:r>
+      <w:r>
+        <w:rPr>
+          <w:rStyle w:val="Emphaseple"/>
+        </w:rPr>
+        <w:t>12</w:t>
+      </w:r>
+    </w:p>
+    <w:p>
+      <w:pPr>
+        <w:pStyle w:val="Sansinterligne"/>
+        <w:rPr>
+          <w:rStyle w:val="Emphaseple"/>
+        </w:rPr>
+      </w:pPr>
+      <w:r>
+        <w:rPr>
+          <w:rStyle w:val="Emphaseple"/>
+        </w:rPr>
+        <w:t xml:space="preserve">Min Samples : </w:t>
+      </w:r>
+      <w:r>
+        <w:rPr>
+          <w:rStyle w:val="Emphaseple"/>
+        </w:rPr>
+        <w:t>38</w:t>
+      </w:r>
+    </w:p>
+    <w:p>
+      <w:pPr>
+        <w:pStyle w:val="Sansinterligne"/>
+        <w:rPr>
+          <w:rStyle w:val="Emphaseple"/>
+        </w:rPr>
+      </w:pPr>
+      <w:r>
+        <w:rPr>
+          <w:rStyle w:val="Emphaseple"/>
+        </w:rPr>
+        <w:t xml:space="preserve">Estimated number of </w:t>
+      </w:r>
+      <w:r>
+        <w:rPr>
+          <w:rStyle w:val="Emphaseple"/>
+        </w:rPr>
+        <w:t>clusters :</w:t>
+      </w:r>
+      <w:r>
+        <w:rPr>
+          <w:rStyle w:val="Emphaseple"/>
+        </w:rPr>
+        <w:t xml:space="preserve"> 6</w:t>
+      </w:r>
+    </w:p>
+    <w:p>
+      <w:pPr>
+        <w:pStyle w:val="Sansinterligne"/>
+        <w:rPr>
+          <w:rStyle w:val="Emphaseple"/>
+        </w:rPr>
+      </w:pPr>
+      <w:r>
+        <w:rPr>
+          <w:rStyle w:val="Emphaseple"/>
+        </w:rPr>
+        <w:t xml:space="preserve">Estimated number of noise </w:t>
+      </w:r>
+      <w:r>
+        <w:rPr>
+          <w:rStyle w:val="Emphaseple"/>
+        </w:rPr>
+        <w:t>points :</w:t>
+      </w:r>
+      <w:r>
+        <w:rPr>
+          <w:rStyle w:val="Emphaseple"/>
+        </w:rPr>
+        <w:t xml:space="preserve"> 630</w:t>
+      </w:r>
+    </w:p>
+    <w:p>
+      <w:pPr>
+        <w:rPr>
+          <w:rStyle w:val="Emphaseple"/>
+        </w:rPr>
+      </w:pPr>
+      <w:r>
+        <w:rPr>
+          <w:rStyle w:val="Emphaseple"/>
+        </w:rPr>
+        <w:t xml:space="preserve">Silhouette </w:t>
+      </w:r>
+      <w:r>
+        <w:rPr>
+          <w:rStyle w:val="Emphaseple"/>
+        </w:rPr>
+        <w:t>Coefficient :</w:t>
+      </w:r>
+      <w:r>
+        <w:rPr>
+          <w:rStyle w:val="Emphaseple"/>
+        </w:rPr>
+        <w:t xml:space="preserve"> 0.486</w:t>
+      </w:r>
+    </w:p>
+    <w:p>
+      <w:pPr>
+        <w:jc w:val="both"/>
+      </w:pPr>
+      <w:r>
+        <w:tab/>
+      </w:r>
+      <w:r>
+        <w:t>Sur ce second dataset, nous avons un m</w:t>
+      </w:r>
+      <w:r>
+        <w:t>eilleur coefficient silhouette avec des paramètres plus faibles. Sur le deuxième test, on peut constater le bruit au milieu du graphe (barre horizontale), qui est pourtant assimilé aux clusters sur le premier test. Il semble plus logique d’ignorer ce bruit donc nous considérons les seconds paramètres plus pertinents.</w:t>
+      </w:r>
+    </w:p>
+    <w:p>
+      <w:pPr>
+        <w:pStyle w:val="Titre2"/>
+      </w:pPr>
+      <w:r>
+        <w:lastRenderedPageBreak/>
+        <w:t>Dataset 3</w:t>
+      </w:r>
+    </w:p>
+    <w:p>
+      <w:pPr>
+        <w:jc w:val="center"/>
+      </w:pPr>
+      <w:r>
+        <w:pict>
+          <v:shape id="_x0000_i1027" type="#_x0000_t75" style="width:276pt;height:207pt">
+            <v:imagedata r:id="rId12" o:title="3"/>
+          </v:shape>
+        </w:pict>
+      </w:r>
+    </w:p>
+    <w:p>
+      <w:pPr>
+        <w:pStyle w:val="Sansinterligne"/>
+        <w:rPr>
+          <w:rStyle w:val="Emphaseple"/>
+        </w:rPr>
+      </w:pPr>
+      <w:r>
+        <w:rPr>
+          <w:rStyle w:val="Emphaseple"/>
+        </w:rPr>
+        <w:t>Epsilon : 10</w:t>
+      </w:r>
+    </w:p>
+    <w:p>
+      <w:pPr>
+        <w:pStyle w:val="Sansinterligne"/>
+        <w:rPr>
+          <w:rStyle w:val="Emphaseple"/>
+        </w:rPr>
+      </w:pPr>
+      <w:r>
+        <w:rPr>
+          <w:rStyle w:val="Emphaseple"/>
+        </w:rPr>
+        <w:t>Min Samples : 13</w:t>
+      </w:r>
+    </w:p>
+    <w:p>
+      <w:pPr>
+        <w:pStyle w:val="Sansinterligne"/>
+        <w:rPr>
+          <w:rStyle w:val="Emphaseple"/>
+        </w:rPr>
+      </w:pPr>
+      <w:r>
+        <w:rPr>
+          <w:rStyle w:val="Emphaseple"/>
+        </w:rPr>
+        <w:t xml:space="preserve">Estimated number of </w:t>
+      </w:r>
+      <w:r>
+        <w:rPr>
+          <w:rStyle w:val="Emphaseple"/>
+        </w:rPr>
+        <w:t>clusters :</w:t>
+      </w:r>
+      <w:r>
+        <w:rPr>
+          <w:rStyle w:val="Emphaseple"/>
+        </w:rPr>
+        <w:t xml:space="preserve"> 9</w:t>
+      </w:r>
+    </w:p>
+    <w:p>
+      <w:pPr>
+        <w:pStyle w:val="Sansinterligne"/>
+        <w:rPr>
+          <w:rStyle w:val="Emphaseple"/>
+        </w:rPr>
+      </w:pPr>
+      <w:r>
+        <w:rPr>
+          <w:rStyle w:val="Emphaseple"/>
+        </w:rPr>
+        <w:t xml:space="preserve">Estimated number of noise </w:t>
+      </w:r>
+      <w:r>
+        <w:rPr>
+          <w:rStyle w:val="Emphaseple"/>
+        </w:rPr>
+        <w:t>points :</w:t>
+      </w:r>
+      <w:r>
+        <w:rPr>
+          <w:rStyle w:val="Emphaseple"/>
+        </w:rPr>
+        <w:t xml:space="preserve"> 774</w:t>
+      </w:r>
+    </w:p>
+    <w:p>
+      <w:pPr>
+        <w:rPr>
+          <w:rStyle w:val="Emphaseple"/>
+        </w:rPr>
+      </w:pPr>
+      <w:r>
+        <w:rPr>
+          <w:rStyle w:val="Emphaseple"/>
+        </w:rPr>
+        <w:t xml:space="preserve">Silhouette </w:t>
+      </w:r>
+      <w:r>
+        <w:rPr>
+          <w:rStyle w:val="Emphaseple"/>
+        </w:rPr>
+        <w:t>Coefficient :</w:t>
+      </w:r>
+      <w:r>
+        <w:rPr>
+          <w:rStyle w:val="Emphaseple"/>
+        </w:rPr>
+        <w:t xml:space="preserve"> -0.068</w:t>
+      </w:r>
+    </w:p>
+    <w:p>
+      <w:pPr>
+        <w:jc w:val="center"/>
+      </w:pPr>
+      <w:r>
+        <w:pict>
+          <v:shape id="_x0000_i1035" type="#_x0000_t75" style="width:278.25pt;height:208.5pt">
+            <v:imagedata r:id="rId13" o:title="7"/>
+          </v:shape>
+        </w:pict>
+      </w:r>
+    </w:p>
+    <w:p>
+      <w:pPr>
+        <w:pStyle w:val="Sansinterligne"/>
+        <w:rPr>
+          <w:rStyle w:val="Emphaseple"/>
+        </w:rPr>
+      </w:pPr>
+      <w:r>
+        <w:rPr>
+          <w:rStyle w:val="Emphaseple"/>
+        </w:rPr>
+        <w:t>Epsilon : 1</w:t>
+      </w:r>
+      <w:r>
+        <w:rPr>
+          <w:rStyle w:val="Emphaseple"/>
+        </w:rPr>
+        <w:t>4</w:t>
+      </w:r>
+    </w:p>
+    <w:p>
+      <w:pPr>
+        <w:pStyle w:val="Sansinterligne"/>
+        <w:rPr>
+          <w:rStyle w:val="Emphaseple"/>
+        </w:rPr>
+      </w:pPr>
+      <w:r>
+        <w:rPr>
+          <w:rStyle w:val="Emphaseple"/>
+        </w:rPr>
+        <w:t xml:space="preserve">Min Samples : </w:t>
+      </w:r>
+      <w:r>
+        <w:rPr>
+          <w:rStyle w:val="Emphaseple"/>
+        </w:rPr>
+        <w:t>26</w:t>
+      </w:r>
+    </w:p>
+    <w:p>
+      <w:pPr>
+        <w:pStyle w:val="Sansinterligne"/>
+        <w:rPr>
+          <w:rStyle w:val="Emphaseple"/>
+        </w:rPr>
+      </w:pPr>
+      <w:r>
+        <w:rPr>
+          <w:rStyle w:val="Emphaseple"/>
+        </w:rPr>
+        <w:t xml:space="preserve">Estimated number of </w:t>
+      </w:r>
+      <w:r>
+        <w:rPr>
+          <w:rStyle w:val="Emphaseple"/>
+        </w:rPr>
+        <w:t>clusters :</w:t>
+      </w:r>
+      <w:r>
+        <w:rPr>
+          <w:rStyle w:val="Emphaseple"/>
+        </w:rPr>
+        <w:t xml:space="preserve"> 9</w:t>
+      </w:r>
+    </w:p>
+    <w:p>
+      <w:pPr>
+        <w:pStyle w:val="Sansinterligne"/>
+        <w:rPr>
+          <w:rStyle w:val="Emphaseple"/>
+        </w:rPr>
+      </w:pPr>
+      <w:r>
+        <w:rPr>
+          <w:rStyle w:val="Emphaseple"/>
+        </w:rPr>
+        <w:t xml:space="preserve">Estimated number of noise </w:t>
+      </w:r>
+      <w:r>
+        <w:rPr>
+          <w:rStyle w:val="Emphaseple"/>
+        </w:rPr>
+        <w:t>points :</w:t>
+      </w:r>
+      <w:r>
+        <w:rPr>
+          <w:rStyle w:val="Emphaseple"/>
+        </w:rPr>
+        <w:t xml:space="preserve"> </w:t>
+      </w:r>
+      <w:r>
+        <w:rPr>
+          <w:rStyle w:val="Emphaseple"/>
+        </w:rPr>
+        <w:t>660</w:t>
+      </w:r>
+    </w:p>
+    <w:p>
+      <w:pPr>
+        <w:rPr>
+          <w:rStyle w:val="Emphaseple"/>
+        </w:rPr>
+      </w:pPr>
+      <w:r>
+        <w:rPr>
+          <w:rStyle w:val="Emphaseple"/>
+        </w:rPr>
+        <w:t xml:space="preserve">Silhouette </w:t>
+      </w:r>
+      <w:r>
+        <w:rPr>
+          <w:rStyle w:val="Emphaseple"/>
+        </w:rPr>
+        <w:t>Coefficient :</w:t>
+      </w:r>
+      <w:r>
+        <w:rPr>
+          <w:rStyle w:val="Emphaseple"/>
+        </w:rPr>
+        <w:t xml:space="preserve"> -0.062</w:t>
+      </w:r>
+    </w:p>
+    <w:p>
+      <w:pPr>
+        <w:jc w:val="both"/>
+      </w:pPr>
+      <w:r>
+        <w:tab/>
+        <w:t>Très peu de différences sont visibles sur ces deux tests du troisième dataset (hormis la couleur des clusters …). Le bruit symbolisé par les lignes verticales parallèles est peu pris en c</w:t>
+      </w:r>
+      <w:r>
+        <w:t>ompte (</w:t>
+      </w:r>
+      <w:r>
+        <w:t xml:space="preserve">davantage </w:t>
+      </w:r>
+      <w:r>
+        <w:t>sur le test 2). Notre clustering reste cohérent malgré une différence d’une centaine de points de bruits, qui n’ont pas l’air d’affecter grandement la qualité des clusters.</w:t>
+      </w:r>
+    </w:p>
+    <w:p>
+      <w:pPr>
+        <w:pStyle w:val="Titre2"/>
+      </w:pPr>
+      <w:r>
+        <w:lastRenderedPageBreak/>
+        <w:t>Dataset 4</w:t>
+      </w:r>
+    </w:p>
+    <w:p>
+      <w:pPr>
+        <w:jc w:val="center"/>
+      </w:pPr>
+      <w:r>
+        <w:pict>
+          <v:shape id="_x0000_i1028" type="#_x0000_t75" style="width:285pt;height:213.75pt">
+            <v:imagedata r:id="rId14" o:title="4"/>
+          </v:shape>
+        </w:pict>
+      </w:r>
+    </w:p>
+    <w:p>
+      <w:pPr>
+        <w:pStyle w:val="Sansinterligne"/>
+        <w:rPr>
+          <w:rStyle w:val="Emphaseple"/>
+        </w:rPr>
+      </w:pPr>
+      <w:r>
+        <w:rPr>
+          <w:rStyle w:val="Emphaseple"/>
+        </w:rPr>
+        <w:t>Epsilon : 10.1</w:t>
+      </w:r>
+    </w:p>
+    <w:p>
+      <w:pPr>
+        <w:pStyle w:val="Sansinterligne"/>
+        <w:rPr>
+          <w:rStyle w:val="Emphaseple"/>
+        </w:rPr>
+      </w:pPr>
+      <w:r>
+        <w:rPr>
+          <w:rStyle w:val="Emphaseple"/>
+        </w:rPr>
+        <w:t>Min Samples : 7</w:t>
+      </w:r>
+    </w:p>
+    <w:p>
+      <w:pPr>
+        <w:pStyle w:val="Sansinterligne"/>
+        <w:rPr>
+          <w:rStyle w:val="Emphaseple"/>
+        </w:rPr>
+      </w:pPr>
+      <w:r>
+        <w:rPr>
+          <w:rStyle w:val="Emphaseple"/>
+        </w:rPr>
+        <w:t xml:space="preserve">Estimated number of </w:t>
+      </w:r>
+      <w:r>
+        <w:rPr>
+          <w:rStyle w:val="Emphaseple"/>
+        </w:rPr>
+        <w:t>clusters :</w:t>
+      </w:r>
+      <w:r>
+        <w:rPr>
+          <w:rStyle w:val="Emphaseple"/>
+        </w:rPr>
+        <w:t xml:space="preserve"> 9</w:t>
+      </w:r>
+    </w:p>
+    <w:p>
+      <w:pPr>
+        <w:pStyle w:val="Sansinterligne"/>
+        <w:rPr>
+          <w:rStyle w:val="Emphaseple"/>
+        </w:rPr>
+      </w:pPr>
+      <w:r>
+        <w:rPr>
+          <w:rStyle w:val="Emphaseple"/>
+        </w:rPr>
+        <w:t xml:space="preserve">Estimated number of noise </w:t>
+      </w:r>
+      <w:r>
+        <w:rPr>
+          <w:rStyle w:val="Emphaseple"/>
+        </w:rPr>
+        <w:t>points :</w:t>
+      </w:r>
+      <w:r>
+        <w:rPr>
+          <w:rStyle w:val="Emphaseple"/>
+        </w:rPr>
+        <w:t xml:space="preserve"> 277</w:t>
+      </w:r>
+    </w:p>
+    <w:p>
+      <w:pPr>
+        <w:rPr>
+          <w:rStyle w:val="Emphaseple"/>
+        </w:rPr>
+      </w:pPr>
+      <w:r>
+        <w:rPr>
+          <w:rStyle w:val="Emphaseple"/>
+        </w:rPr>
+        <w:t xml:space="preserve">Silhouette </w:t>
+      </w:r>
+      <w:r>
+        <w:rPr>
+          <w:rStyle w:val="Emphaseple"/>
+        </w:rPr>
+        <w:t>Coefficient :</w:t>
+      </w:r>
+      <w:r>
+        <w:rPr>
+          <w:rStyle w:val="Emphaseple"/>
+        </w:rPr>
+        <w:t xml:space="preserve"> -0.078</w:t>
+      </w:r>
+    </w:p>
+    <w:p>
+      <w:pPr>
+        <w:jc w:val="center"/>
+      </w:pPr>
+      <w:r>
+        <w:pict>
+          <v:shape id="_x0000_i1047" type="#_x0000_t75" style="width:283.5pt;height:212.25pt">
+            <v:imagedata r:id="rId15" o:title="8"/>
+          </v:shape>
+        </w:pict>
+      </w:r>
+    </w:p>
+    <w:p>
+      <w:pPr>
+        <w:pStyle w:val="Sansinterligne"/>
+        <w:rPr>
+          <w:rStyle w:val="Emphaseple"/>
+        </w:rPr>
+      </w:pPr>
+      <w:r>
+        <w:rPr>
+          <w:rStyle w:val="Emphaseple"/>
+        </w:rPr>
+        <w:t>Epsilon</w:t>
+      </w:r>
+      <w:r>
+        <w:rPr>
+          <w:rStyle w:val="Emphaseple"/>
+        </w:rPr>
+        <w:t xml:space="preserve"> </w:t>
+      </w:r>
+      <w:r>
+        <w:rPr>
+          <w:rStyle w:val="Emphaseple"/>
+        </w:rPr>
+        <w:t>: 12</w:t>
+      </w:r>
+    </w:p>
+    <w:p>
+      <w:pPr>
+        <w:pStyle w:val="Sansinterligne"/>
+        <w:rPr>
+          <w:rStyle w:val="Emphaseple"/>
+        </w:rPr>
+      </w:pPr>
+      <w:r>
+        <w:rPr>
+          <w:rStyle w:val="Emphaseple"/>
+        </w:rPr>
+        <w:t>Min Samples</w:t>
+      </w:r>
+      <w:r>
+        <w:rPr>
+          <w:rStyle w:val="Emphaseple"/>
+        </w:rPr>
+        <w:t xml:space="preserve"> </w:t>
+      </w:r>
+      <w:r>
+        <w:rPr>
+          <w:rStyle w:val="Emphaseple"/>
+        </w:rPr>
+        <w:t>: 6</w:t>
+      </w:r>
+    </w:p>
+    <w:p>
+      <w:pPr>
+        <w:pStyle w:val="Sansinterligne"/>
+        <w:rPr>
+          <w:rStyle w:val="Emphaseple"/>
+        </w:rPr>
+      </w:pPr>
+      <w:r>
+        <w:rPr>
+          <w:rStyle w:val="Emphaseple"/>
+        </w:rPr>
+        <w:t>Estimated number of clusters</w:t>
+      </w:r>
+      <w:r>
+        <w:rPr>
+          <w:rStyle w:val="Emphaseple"/>
+        </w:rPr>
+        <w:t xml:space="preserve"> </w:t>
+      </w:r>
+      <w:r>
+        <w:rPr>
+          <w:rStyle w:val="Emphaseple"/>
+        </w:rPr>
+        <w:t>: 5</w:t>
+      </w:r>
+    </w:p>
+    <w:p>
+      <w:pPr>
+        <w:pStyle w:val="Sansinterligne"/>
+        <w:rPr>
+          <w:rStyle w:val="Emphaseple"/>
+        </w:rPr>
+      </w:pPr>
+      <w:r>
+        <w:rPr>
+          <w:rStyle w:val="Emphaseple"/>
+        </w:rPr>
+        <w:t>Estimated number of noise points</w:t>
+      </w:r>
+      <w:r>
+        <w:rPr>
+          <w:rStyle w:val="Emphaseple"/>
+        </w:rPr>
+        <w:t xml:space="preserve"> </w:t>
+      </w:r>
+      <w:r>
+        <w:rPr>
+          <w:rStyle w:val="Emphaseple"/>
+        </w:rPr>
+        <w:t>: 215</w:t>
+      </w:r>
+    </w:p>
+    <w:p>
+      <w:pPr>
+        <w:rPr>
+          <w:rStyle w:val="Emphaseple"/>
+        </w:rPr>
+      </w:pPr>
+      <w:r>
+        <w:rPr>
+          <w:rStyle w:val="Emphaseple"/>
+        </w:rPr>
+        <w:t>Silhouette Coefficient</w:t>
+      </w:r>
+      <w:r>
+        <w:rPr>
+          <w:rStyle w:val="Emphaseple"/>
+        </w:rPr>
+        <w:t xml:space="preserve"> </w:t>
+      </w:r>
+      <w:r>
+        <w:rPr>
+          <w:rStyle w:val="Emphaseple"/>
+        </w:rPr>
+        <w:t>: -0.007</w:t>
+      </w:r>
+    </w:p>
+    <w:p>
+      <w:pPr>
+        <w:jc w:val="both"/>
+      </w:pPr>
+      <w:r>
+        <w:tab/>
+        <w:t xml:space="preserve">Il nous a été difficile d’identifier </w:t>
+      </w:r>
+      <w:r>
+        <w:t>les bons paramètres pour ce dernier clustering sur le quatrième dataset. Certains clusters sont tellement proches qu’ils peuvent se retrouver groupés pour un epsilon trop grand. Nous pensons tout de même que notre premier clustering est plus pertinent car il distingue davantage de clusters que le second (plus cohérents à vue d’œil). Toutefois nous aurions aimé trouver un paramétrage pour distinguer les deux pavés mauves en bas à gauche.</w:t>
+      </w:r>
+    </w:p>
+    <w:p>
+      <w:pPr>
+        <w:pStyle w:val="Titre1"/>
+      </w:pPr>
+      <w:r>
+        <w:lastRenderedPageBreak/>
+        <w:t>II – Algorithme SNN, les k plus proches voisins</w:t>
+      </w:r>
+    </w:p>
     <w:p>
       <w:bookmarkStart w:id="0" w:name="_GoBack"/>
       <w:bookmarkEnd w:id="0"/>
     </w:p>
-    <w:p>
-      <w:pPr>
-        <w:pStyle w:val="Titre2"/>
-      </w:pPr>
-      <w:r>
-        <w:lastRenderedPageBreak/>
-        <w:t>Dataset 2</w:t>
-      </w:r>
-    </w:p>
-    <w:p>
-      <w:pPr>
-        <w:jc w:val="center"/>
-      </w:pPr>
-      <w:r>
-        <w:pict>
-          <v:shape id="_x0000_i1060" type="#_x0000_t75" style="width:342pt;height:256.5pt">
-            <v:imagedata r:id="rId7" o:title="2"/>
-          </v:shape>
-        </w:pict>
-      </w:r>
-    </w:p>
-    <w:p>
-      <w:pPr>
-        <w:pStyle w:val="Sansinterligne"/>
-        <w:rPr>
-          <w:rStyle w:val="Emphaseple"/>
-        </w:rPr>
-      </w:pPr>
-      <w:r>
-        <w:rPr>
-          <w:rStyle w:val="Emphaseple"/>
-        </w:rPr>
-        <w:t>Epsilon : 9.8</w:t>
-      </w:r>
-    </w:p>
-    <w:p>
-      <w:pPr>
-        <w:pStyle w:val="Sansinterligne"/>
-        <w:rPr>
-          <w:rStyle w:val="Emphaseple"/>
-        </w:rPr>
-      </w:pPr>
-      <w:r>
-        <w:rPr>
-          <w:rStyle w:val="Emphaseple"/>
-        </w:rPr>
-        <w:t xml:space="preserve">Min </w:t>
-      </w:r>
-      <w:proofErr w:type="spellStart"/>
-      <w:r>
-        <w:rPr>
-          <w:rStyle w:val="Emphaseple"/>
-        </w:rPr>
-        <w:t>Samples</w:t>
-      </w:r>
-      <w:proofErr w:type="spellEnd"/>
-      <w:r>
-        <w:rPr>
-          <w:rStyle w:val="Emphaseple"/>
-        </w:rPr>
-        <w:t> : 18</w:t>
-      </w:r>
-    </w:p>
-    <w:p>
-      <w:pPr>
-        <w:pStyle w:val="Sansinterligne"/>
-        <w:rPr>
-          <w:rStyle w:val="Emphaseple"/>
-        </w:rPr>
-      </w:pPr>
-      <w:proofErr w:type="spellStart"/>
-      <w:r>
-        <w:rPr>
-          <w:rStyle w:val="Emphaseple"/>
-        </w:rPr>
-        <w:t>Estimated</w:t>
-      </w:r>
-      <w:proofErr w:type="spellEnd"/>
-      <w:r>
-        <w:rPr>
-          <w:rStyle w:val="Emphaseple"/>
-        </w:rPr>
-        <w:t xml:space="preserve"> number of </w:t>
-      </w:r>
-      <w:proofErr w:type="gramStart"/>
-      <w:r>
-        <w:rPr>
-          <w:rStyle w:val="Emphaseple"/>
-        </w:rPr>
-        <w:t>clusters:</w:t>
-      </w:r>
-      <w:proofErr w:type="gramEnd"/>
-      <w:r>
-        <w:rPr>
-          <w:rStyle w:val="Emphaseple"/>
-        </w:rPr>
-        <w:t xml:space="preserve"> 6</w:t>
-      </w:r>
-    </w:p>
-    <w:p>
-      <w:pPr>
-        <w:pStyle w:val="Sansinterligne"/>
-        <w:rPr>
-          <w:rStyle w:val="Emphaseple"/>
-        </w:rPr>
-      </w:pPr>
-      <w:proofErr w:type="spellStart"/>
-      <w:r>
-        <w:rPr>
-          <w:rStyle w:val="Emphaseple"/>
-        </w:rPr>
-        <w:t>Estimated</w:t>
-      </w:r>
-      <w:proofErr w:type="spellEnd"/>
-      <w:r>
-        <w:rPr>
-          <w:rStyle w:val="Emphaseple"/>
-        </w:rPr>
-        <w:t xml:space="preserve"> number of noise </w:t>
-      </w:r>
-      <w:proofErr w:type="gramStart"/>
-      <w:r>
-        <w:rPr>
-          <w:rStyle w:val="Emphaseple"/>
-        </w:rPr>
-        <w:t>points:</w:t>
-      </w:r>
-      <w:proofErr w:type="gramEnd"/>
-      <w:r>
-        <w:rPr>
-          <w:rStyle w:val="Emphaseple"/>
-        </w:rPr>
-        <w:t xml:space="preserve"> 566</w:t>
-      </w:r>
-    </w:p>
-    <w:p>
-      <w:pPr>
-        <w:rPr>
-          <w:rStyle w:val="Emphaseple"/>
-        </w:rPr>
-      </w:pPr>
-      <w:r>
-        <w:rPr>
-          <w:rStyle w:val="Emphaseple"/>
-        </w:rPr>
-        <w:t xml:space="preserve">Silhouette </w:t>
-      </w:r>
-      <w:proofErr w:type="gramStart"/>
-      <w:r>
-        <w:rPr>
-          <w:rStyle w:val="Emphaseple"/>
-        </w:rPr>
-        <w:t>Coefficient:</w:t>
-      </w:r>
-      <w:proofErr w:type="gramEnd"/>
-      <w:r>
-        <w:rPr>
-          <w:rStyle w:val="Emphaseple"/>
-        </w:rPr>
-        <w:t xml:space="preserve"> 0.490</w:t>
-      </w:r>
-    </w:p>
-    <w:p/>
-    <w:p>
-      <w:pPr>
-        <w:pStyle w:val="Titre2"/>
-      </w:pPr>
-      <w:r>
-        <w:t>Dataset 3</w:t>
-      </w:r>
-    </w:p>
-    <w:p>
-      <w:pPr>
-        <w:jc w:val="center"/>
-      </w:pPr>
-      <w:r>
-        <w:pict>
-          <v:shape id="_x0000_i1068" type="#_x0000_t75" style="width:342.75pt;height:257.25pt">
-            <v:imagedata r:id="rId8" o:title="3"/>
-          </v:shape>
-        </w:pict>
-      </w:r>
-    </w:p>
-    <w:p>
-      <w:pPr>
-        <w:pStyle w:val="Sansinterligne"/>
-        <w:rPr>
-          <w:rStyle w:val="Emphaseple"/>
-        </w:rPr>
-      </w:pPr>
-      <w:r>
-        <w:rPr>
-          <w:rStyle w:val="Emphaseple"/>
-        </w:rPr>
-        <w:t>Epsilon : 10</w:t>
-      </w:r>
-    </w:p>
-    <w:p>
-      <w:pPr>
-        <w:pStyle w:val="Sansinterligne"/>
-        <w:rPr>
-          <w:rStyle w:val="Emphaseple"/>
-        </w:rPr>
-      </w:pPr>
-      <w:r>
-        <w:rPr>
-          <w:rStyle w:val="Emphaseple"/>
-        </w:rPr>
-        <w:t xml:space="preserve">Min </w:t>
-      </w:r>
-      <w:proofErr w:type="spellStart"/>
-      <w:r>
-        <w:rPr>
-          <w:rStyle w:val="Emphaseple"/>
-        </w:rPr>
-        <w:t>Samples</w:t>
-      </w:r>
-      <w:proofErr w:type="spellEnd"/>
-      <w:r>
-        <w:rPr>
-          <w:rStyle w:val="Emphaseple"/>
-        </w:rPr>
-        <w:t> : 13</w:t>
-      </w:r>
-    </w:p>
-    <w:p>
-      <w:pPr>
-        <w:pStyle w:val="Sansinterligne"/>
-        <w:rPr>
-          <w:rStyle w:val="Emphaseple"/>
-        </w:rPr>
-      </w:pPr>
-      <w:proofErr w:type="spellStart"/>
-      <w:r>
-        <w:rPr>
-          <w:rStyle w:val="Emphaseple"/>
-        </w:rPr>
-        <w:lastRenderedPageBreak/>
-        <w:t>Estimated</w:t>
-      </w:r>
-      <w:proofErr w:type="spellEnd"/>
-      <w:r>
-        <w:rPr>
-          <w:rStyle w:val="Emphaseple"/>
-        </w:rPr>
-        <w:t xml:space="preserve"> number of </w:t>
-      </w:r>
-      <w:proofErr w:type="gramStart"/>
-      <w:r>
-        <w:rPr>
-          <w:rStyle w:val="Emphaseple"/>
-        </w:rPr>
-        <w:t>clusters:</w:t>
-      </w:r>
-      <w:proofErr w:type="gramEnd"/>
-      <w:r>
-        <w:rPr>
-          <w:rStyle w:val="Emphaseple"/>
-        </w:rPr>
-        <w:t xml:space="preserve"> 9</w:t>
-      </w:r>
-    </w:p>
-    <w:p>
-      <w:pPr>
-        <w:pStyle w:val="Sansinterligne"/>
-        <w:rPr>
-          <w:rStyle w:val="Emphaseple"/>
-        </w:rPr>
-      </w:pPr>
-      <w:proofErr w:type="spellStart"/>
-      <w:r>
-        <w:rPr>
-          <w:rStyle w:val="Emphaseple"/>
-        </w:rPr>
-        <w:t>Estimated</w:t>
-      </w:r>
-      <w:proofErr w:type="spellEnd"/>
-      <w:r>
-        <w:rPr>
-          <w:rStyle w:val="Emphaseple"/>
-        </w:rPr>
-        <w:t xml:space="preserve"> number of noise </w:t>
-      </w:r>
-      <w:proofErr w:type="gramStart"/>
-      <w:r>
-        <w:rPr>
-          <w:rStyle w:val="Emphaseple"/>
-        </w:rPr>
-        <w:t>points:</w:t>
-      </w:r>
-      <w:proofErr w:type="gramEnd"/>
-      <w:r>
-        <w:rPr>
-          <w:rStyle w:val="Emphaseple"/>
-        </w:rPr>
-        <w:t xml:space="preserve"> 774</w:t>
-      </w:r>
-    </w:p>
-    <w:p>
-      <w:pPr>
-        <w:rPr>
-          <w:rStyle w:val="Emphaseple"/>
-        </w:rPr>
-      </w:pPr>
-      <w:r>
-        <w:rPr>
-          <w:rStyle w:val="Emphaseple"/>
-        </w:rPr>
-        <w:t xml:space="preserve">Silhouette </w:t>
-      </w:r>
-      <w:proofErr w:type="gramStart"/>
-      <w:r>
-        <w:rPr>
-          <w:rStyle w:val="Emphaseple"/>
-        </w:rPr>
-        <w:t>Coefficient:</w:t>
-      </w:r>
-      <w:proofErr w:type="gramEnd"/>
-      <w:r>
-        <w:rPr>
-          <w:rStyle w:val="Emphaseple"/>
-        </w:rPr>
-        <w:t xml:space="preserve"> -0.068</w:t>
-      </w:r>
-    </w:p>
-    <w:p/>
-    <w:p>
-      <w:pPr>
-        <w:pStyle w:val="Titre2"/>
-      </w:pPr>
-      <w:r>
-        <w:t>Dataset 4</w:t>
-      </w:r>
-    </w:p>
-    <w:p>
-      <w:pPr>
-        <w:jc w:val="center"/>
-      </w:pPr>
-      <w:r>
-        <w:pict>
-          <v:shape id="_x0000_i1069" type="#_x0000_t75" style="width:342pt;height:256.5pt">
-            <v:imagedata r:id="rId9" o:title="4"/>
-          </v:shape>
-        </w:pict>
-      </w:r>
-    </w:p>
-    <w:p>
-      <w:pPr>
-        <w:pStyle w:val="Sansinterligne"/>
-        <w:rPr>
-          <w:rStyle w:val="Emphaseple"/>
-        </w:rPr>
-      </w:pPr>
-      <w:r>
-        <w:rPr>
-          <w:rStyle w:val="Emphaseple"/>
-        </w:rPr>
-        <w:t>Epsilon : 10.1</w:t>
-      </w:r>
-    </w:p>
-    <w:p>
-      <w:pPr>
-        <w:pStyle w:val="Sansinterligne"/>
-        <w:rPr>
-          <w:rStyle w:val="Emphaseple"/>
-        </w:rPr>
-      </w:pPr>
-      <w:r>
-        <w:rPr>
-          <w:rStyle w:val="Emphaseple"/>
-        </w:rPr>
-        <w:t xml:space="preserve">Min </w:t>
-      </w:r>
-      <w:proofErr w:type="spellStart"/>
-      <w:r>
-        <w:rPr>
-          <w:rStyle w:val="Emphaseple"/>
-        </w:rPr>
-        <w:t>Samples</w:t>
-      </w:r>
-      <w:proofErr w:type="spellEnd"/>
-      <w:r>
-        <w:rPr>
-          <w:rStyle w:val="Emphaseple"/>
-        </w:rPr>
-        <w:t> : 7</w:t>
-      </w:r>
-    </w:p>
-    <w:p>
-      <w:pPr>
-        <w:pStyle w:val="Sansinterligne"/>
-        <w:rPr>
-          <w:rStyle w:val="Emphaseple"/>
-        </w:rPr>
-      </w:pPr>
-      <w:proofErr w:type="spellStart"/>
-      <w:r>
-        <w:rPr>
-          <w:rStyle w:val="Emphaseple"/>
-        </w:rPr>
-        <w:t>Estimated</w:t>
-      </w:r>
-      <w:proofErr w:type="spellEnd"/>
-      <w:r>
-        <w:rPr>
-          <w:rStyle w:val="Emphaseple"/>
-        </w:rPr>
-        <w:t xml:space="preserve"> number of </w:t>
-      </w:r>
-      <w:proofErr w:type="gramStart"/>
-      <w:r>
-        <w:rPr>
-          <w:rStyle w:val="Emphaseple"/>
-        </w:rPr>
-        <w:t>clusters:</w:t>
-      </w:r>
-      <w:proofErr w:type="gramEnd"/>
-      <w:r>
-        <w:rPr>
-          <w:rStyle w:val="Emphaseple"/>
-        </w:rPr>
-        <w:t xml:space="preserve"> 9</w:t>
-      </w:r>
-    </w:p>
-    <w:p>
-      <w:pPr>
-        <w:pStyle w:val="Sansinterligne"/>
-        <w:rPr>
-          <w:rStyle w:val="Emphaseple"/>
-        </w:rPr>
-      </w:pPr>
-      <w:proofErr w:type="spellStart"/>
-      <w:r>
-        <w:rPr>
-          <w:rStyle w:val="Emphaseple"/>
-        </w:rPr>
-        <w:t>Estimated</w:t>
-      </w:r>
-      <w:proofErr w:type="spellEnd"/>
-      <w:r>
-        <w:rPr>
-          <w:rStyle w:val="Emphaseple"/>
-        </w:rPr>
-        <w:t xml:space="preserve"> number of noise </w:t>
-      </w:r>
-      <w:proofErr w:type="gramStart"/>
-      <w:r>
-        <w:rPr>
-          <w:rStyle w:val="Emphaseple"/>
-        </w:rPr>
-        <w:t>points:</w:t>
-      </w:r>
-      <w:proofErr w:type="gramEnd"/>
-      <w:r>
-        <w:rPr>
-          <w:rStyle w:val="Emphaseple"/>
-        </w:rPr>
-        <w:t xml:space="preserve"> 277</w:t>
-      </w:r>
-    </w:p>
-    <w:p>
-      <w:pPr>
-        <w:rPr>
-          <w:rStyle w:val="Emphaseple"/>
-        </w:rPr>
-      </w:pPr>
-      <w:r>
-        <w:rPr>
-          <w:rStyle w:val="Emphaseple"/>
-        </w:rPr>
-        <w:t xml:space="preserve">Silhouette </w:t>
-      </w:r>
-      <w:proofErr w:type="gramStart"/>
-      <w:r>
-        <w:rPr>
-          <w:rStyle w:val="Emphaseple"/>
-        </w:rPr>
-        <w:t>Coefficient:</w:t>
-      </w:r>
-      <w:proofErr w:type="gramEnd"/>
-      <w:r>
-        <w:rPr>
-          <w:rStyle w:val="Emphaseple"/>
-        </w:rPr>
-        <w:t xml:space="preserve"> -0.078</w:t>
-      </w:r>
-    </w:p>
-    <w:p/>
-    <w:p>
-      <w:pPr>
-        <w:jc w:val="both"/>
-      </w:pPr>
-    </w:p>
-    <w:p>
-      <w:pPr>
-        <w:jc w:val="both"/>
-      </w:pPr>
-      <w:r>
-        <w:t xml:space="preserve">Notes </w:t>
-      </w:r>
-      <w:r>
-        <w:t>Evaluation :</w:t>
-      </w:r>
-    </w:p>
-    <w:p>
-      <w:pPr>
-        <w:pStyle w:val="Paragraphedeliste"/>
-        <w:numPr>
-          <w:ilvl w:val="0"/>
-          <w:numId w:val="3"/>
-        </w:numPr>
-        <w:jc w:val="both"/>
-      </w:pPr>
-      <w:r>
-        <w:t>Formes non-convexes, passer d’un point à un autre en restant dans le cluster</w:t>
-      </w:r>
-    </w:p>
-    <w:p>
-      <w:pPr>
-        <w:pStyle w:val="Paragraphedeliste"/>
-        <w:numPr>
-          <w:ilvl w:val="0"/>
-          <w:numId w:val="3"/>
-        </w:numPr>
-        <w:jc w:val="both"/>
-      </w:pPr>
-      <w:r>
-        <w:t>Densité (nb de voisins proches)</w:t>
-      </w:r>
-    </w:p>
-    <w:p>
-      <w:pPr>
-        <w:pStyle w:val="Paragraphedeliste"/>
-        <w:numPr>
-          <w:ilvl w:val="0"/>
-          <w:numId w:val="3"/>
-        </w:numPr>
-        <w:jc w:val="both"/>
-      </w:pPr>
-      <w:r>
-        <w:t>Forme des clusters</w:t>
-      </w:r>
-    </w:p>
-    <w:p>
-      <w:pPr>
-        <w:pStyle w:val="Paragraphedeliste"/>
-        <w:numPr>
-          <w:ilvl w:val="0"/>
-          <w:numId w:val="3"/>
-        </w:numPr>
-        <w:jc w:val="both"/>
-      </w:pPr>
-      <w:r>
-        <w:t>Stabilité des clusters</w:t>
-      </w:r>
-    </w:p>
-    <w:p>
-      <w:pPr>
-        <w:pStyle w:val="Paragraphedeliste"/>
-        <w:numPr>
-          <w:ilvl w:val="0"/>
-          <w:numId w:val="3"/>
-        </w:numPr>
-        <w:jc w:val="both"/>
-      </w:pPr>
-      <w:r>
-        <w:t>Cohérence</w:t>
-      </w:r>
-    </w:p>
-    <w:p/>
     <w:sectPr>
-      <w:footerReference w:type="default" r:id="rId10"/>
+      <w:footerReference w:type="default" r:id="rId16"/>
       <w:pgSz w:w="11906" w:h="16838"/>
       <w:pgMar w:top="1417" w:right="1417" w:bottom="1417" w:left="1417" w:header="708" w:footer="708" w:gutter="0"/>
       <w:cols w:space="708"/>
@@ -934,6 +1303,31 @@
     </w:sectPr>
   </w:body>
 </w:document>
+</file>
+
+<file path=word/endnotes.xml><?xml version="1.0" encoding="utf-8"?>
+<w:endnotes xmlns:wpc="http://schemas.microsoft.com/office/word/2010/wordprocessingCanvas" xmlns:cx="http://schemas.microsoft.com/office/drawing/2014/chartex" xmlns:cx1="http://schemas.microsoft.com/office/drawing/2015/9/8/chartex" xmlns:mc="http://schemas.openxmlformats.org/markup-compatibility/2006" xmlns:o="urn:schemas-microsoft-com:office:office" xmlns:r="http://schemas.openxmlformats.org/officeDocument/2006/relationships" xmlns:m="http://schemas.openxmlformats.org/officeDocument/2006/math" xmlns:v="urn:schemas-microsoft-com:vml" xmlns:wp14="http://schemas.microsoft.com/office/word/2010/wordprocessingDrawing" xmlns:wp="http://schemas.openxmlformats.org/drawingml/2006/wordprocessingDrawing" xmlns:w10="urn:schemas-microsoft-com:office:word" xmlns:w="http://schemas.openxmlformats.org/wordprocessingml/2006/main" xmlns:w14="http://schemas.microsoft.com/office/word/2010/wordml" xmlns:w15="http://schemas.microsoft.com/office/word/2012/wordml" xmlns:w16se="http://schemas.microsoft.com/office/word/2015/wordml/symex" xmlns:wpg="http://schemas.microsoft.com/office/word/2010/wordprocessingGroup" xmlns:wpi="http://schemas.microsoft.com/office/word/2010/wordprocessingInk" xmlns:wne="http://schemas.microsoft.com/office/word/2006/wordml" xmlns:wps="http://schemas.microsoft.com/office/word/2010/wordprocessingShape" mc:Ignorable="w14 w15 w16se wp14">
+  <w:endnote w:type="separator" w:id="-1">
+    <w:p>
+      <w:pPr>
+        <w:spacing w:after="0" w:line="240" w:lineRule="auto"/>
+      </w:pPr>
+      <w:r>
+        <w:separator/>
+      </w:r>
+    </w:p>
+  </w:endnote>
+  <w:endnote w:type="continuationSeparator" w:id="0">
+    <w:p>
+      <w:pPr>
+        <w:spacing w:after="0" w:line="240" w:lineRule="auto"/>
+      </w:pPr>
+      <w:r>
+        <w:continuationSeparator/>
+      </w:r>
+    </w:p>
+  </w:endnote>
+</w:endnotes>
 </file>
 
 <file path=word/footer1.xml><?xml version="1.0" encoding="utf-8"?>
@@ -966,7 +1360,7 @@
           <w:rPr>
             <w:noProof/>
           </w:rPr>
-          <w:t>2</w:t>
+          <w:t>6</w:t>
         </w:r>
         <w:r>
           <w:fldChar w:fldCharType="end"/>
@@ -980,6 +1374,31 @@
     </w:pPr>
   </w:p>
 </w:ftr>
+</file>
+
+<file path=word/footnotes.xml><?xml version="1.0" encoding="utf-8"?>
+<w:footnotes xmlns:wpc="http://schemas.microsoft.com/office/word/2010/wordprocessingCanvas" xmlns:cx="http://schemas.microsoft.com/office/drawing/2014/chartex" xmlns:cx1="http://schemas.microsoft.com/office/drawing/2015/9/8/chartex" xmlns:mc="http://schemas.openxmlformats.org/markup-compatibility/2006" xmlns:o="urn:schemas-microsoft-com:office:office" xmlns:r="http://schemas.openxmlformats.org/officeDocument/2006/relationships" xmlns:m="http://schemas.openxmlformats.org/officeDocument/2006/math" xmlns:v="urn:schemas-microsoft-com:vml" xmlns:wp14="http://schemas.microsoft.com/office/word/2010/wordprocessingDrawing" xmlns:wp="http://schemas.openxmlformats.org/drawingml/2006/wordprocessingDrawing" xmlns:w10="urn:schemas-microsoft-com:office:word" xmlns:w="http://schemas.openxmlformats.org/wordprocessingml/2006/main" xmlns:w14="http://schemas.microsoft.com/office/word/2010/wordml" xmlns:w15="http://schemas.microsoft.com/office/word/2012/wordml" xmlns:w16se="http://schemas.microsoft.com/office/word/2015/wordml/symex" xmlns:wpg="http://schemas.microsoft.com/office/word/2010/wordprocessingGroup" xmlns:wpi="http://schemas.microsoft.com/office/word/2010/wordprocessingInk" xmlns:wne="http://schemas.microsoft.com/office/word/2006/wordml" xmlns:wps="http://schemas.microsoft.com/office/word/2010/wordprocessingShape" mc:Ignorable="w14 w15 w16se wp14">
+  <w:footnote w:type="separator" w:id="-1">
+    <w:p>
+      <w:pPr>
+        <w:spacing w:after="0" w:line="240" w:lineRule="auto"/>
+      </w:pPr>
+      <w:r>
+        <w:separator/>
+      </w:r>
+    </w:p>
+  </w:footnote>
+  <w:footnote w:type="continuationSeparator" w:id="0">
+    <w:p>
+      <w:pPr>
+        <w:spacing w:after="0" w:line="240" w:lineRule="auto"/>
+      </w:pPr>
+      <w:r>
+        <w:continuationSeparator/>
+      </w:r>
+    </w:p>
+  </w:footnote>
+</w:footnotes>
 </file>
 
 <file path=word/numbering.xml><?xml version="1.0" encoding="utf-8"?>
@@ -1773,7 +2192,6 @@
   <w:style w:type="character" w:default="1" w:styleId="Policepardfaut">
     <w:name w:val="Default Paragraph Font"/>
     <w:uiPriority w:val="1"/>
-    <w:semiHidden/>
     <w:unhideWhenUsed/>
   </w:style>
   <w:style w:type="table" w:default="1" w:styleId="TableauNormal">
@@ -1977,6 +2395,28 @@
       <w:iCs/>
       <w:color w:val="404040" w:themeColor="text1" w:themeTint="BF"/>
     </w:rPr>
+  </w:style>
+  <w:style w:type="paragraph" w:styleId="En-tte">
+    <w:name w:val="header"/>
+    <w:basedOn w:val="Normal"/>
+    <w:link w:val="En-tteCar"/>
+    <w:uiPriority w:val="99"/>
+    <w:unhideWhenUsed/>
+    <w:rsid w:val="008C5B51"/>
+    <w:pPr>
+      <w:tabs>
+        <w:tab w:val="center" w:pos="4536"/>
+        <w:tab w:val="right" w:pos="9072"/>
+      </w:tabs>
+      <w:spacing w:after="0" w:line="240" w:lineRule="auto"/>
+    </w:pPr>
+  </w:style>
+  <w:style w:type="character" w:customStyle="1" w:styleId="En-tteCar">
+    <w:name w:val="En-tête Car"/>
+    <w:basedOn w:val="Policepardfaut"/>
+    <w:link w:val="En-tte"/>
+    <w:uiPriority w:val="99"/>
+    <w:rsid w:val="008C5B51"/>
   </w:style>
 </w:styles>
 </file>

</xml_diff>